<commit_message>
Added code to rmd
</commit_message>
<xml_diff>
--- a/FinalProject_WriteUp.docx
+++ b/FinalProject_WriteUp.docx
@@ -7,39 +7,49 @@
         <w:pStyle w:val="Title"/>
       </w:pPr>
       <w:r>
-        <w:t xml:space="preserve">FinalProject_WriteUp</w:t>
-      </w:r>
-    </w:p>
-    <w:p>
-      <w:pPr>
-        <w:pStyle w:val="Author"/>
-      </w:pPr>
-      <w:r>
-        <w:t xml:space="preserve">Phoebe</w:t>
-      </w:r>
-      <w:r>
-        <w:t xml:space="preserve"> </w:t>
-      </w:r>
-      <w:r>
-        <w:t xml:space="preserve">Jekielek</w:t>
-      </w:r>
-      <w:r>
-        <w:t xml:space="preserve"> </w:t>
-      </w:r>
-      <w:r>
-        <w:t xml:space="preserve">and</w:t>
-      </w:r>
-      <w:r>
-        <w:t xml:space="preserve"> </w:t>
-      </w:r>
-      <w:r>
-        <w:t xml:space="preserve">Sarah</w:t>
-      </w:r>
-      <w:r>
-        <w:t xml:space="preserve"> </w:t>
-      </w:r>
-      <w:r>
-        <w:t xml:space="preserve">Risley</w:t>
+        <w:t xml:space="preserve">SIMULATING</w:t>
+      </w:r>
+      <w:r>
+        <w:t xml:space="preserve"> </w:t>
+      </w:r>
+      <w:r>
+        <w:t xml:space="preserve">BIODIVERSITY</w:t>
+      </w:r>
+      <w:r>
+        <w:t xml:space="preserve"> </w:t>
+      </w:r>
+      <w:r>
+        <w:t xml:space="preserve">PATTERNS:</w:t>
+      </w:r>
+      <w:r>
+        <w:t xml:space="preserve"> </w:t>
+      </w:r>
+      <w:r>
+        <w:t xml:space="preserve">NEUTRAL,</w:t>
+      </w:r>
+      <w:r>
+        <w:t xml:space="preserve"> </w:t>
+      </w:r>
+      <w:r>
+        <w:t xml:space="preserve">COMPETITIVE,</w:t>
+      </w:r>
+      <w:r>
+        <w:t xml:space="preserve"> </w:t>
+      </w:r>
+      <w:r>
+        <w:t xml:space="preserve">&amp;</w:t>
+      </w:r>
+      <w:r>
+        <w:t xml:space="preserve"> </w:t>
+      </w:r>
+      <w:r>
+        <w:t xml:space="preserve">INVASION</w:t>
+      </w:r>
+      <w:r>
+        <w:t xml:space="preserve"> </w:t>
+      </w:r>
+      <w:r>
+        <w:t xml:space="preserve">MODELS</w:t>
       </w:r>
     </w:p>
     <w:p>
@@ -48,199 +58,6 @@
       </w:pPr>
       <w:r>
         <w:t xml:space="preserve">2022-11-30</w:t>
-      </w:r>
-    </w:p>
-    <w:p>
-      <w:pPr>
-        <w:pStyle w:val="FirstParagraph"/>
-      </w:pPr>
-      <w:r>
-        <w:rPr>
-          <w:bCs/>
-          <w:b/>
-        </w:rPr>
-        <w:t xml:space="preserve">OUTLINE</w:t>
-      </w:r>
-    </w:p>
-    <w:p>
-      <w:pPr>
-        <w:pStyle w:val="BodyText"/>
-      </w:pPr>
-      <w:r>
-        <w:t xml:space="preserve">INTRO: (SR)</w:t>
-      </w:r>
-      <w:r>
-        <w:t xml:space="preserve"> </w:t>
-      </w:r>
-      <w:r>
-        <w:t xml:space="preserve">- NTB is commonly used in ecology to describe and understand biodiversity and evolution patterns (Rosindell et al., 2011; Wootton, 2005)</w:t>
-      </w:r>
-      <w:r>
-        <w:t xml:space="preserve"> </w:t>
-      </w:r>
-      <w:r>
-        <w:t xml:space="preserve">- Generally: NTB is for theoretical scenarios, rather than as a predictive model</w:t>
-      </w:r>
-      <w:r>
-        <w:t xml:space="preserve"> </w:t>
-      </w:r>
-      <w:r>
-        <w:t xml:space="preserve">- Also, NTB is not commonly applied to marine systems</w:t>
-      </w:r>
-      <w:r>
-        <w:t xml:space="preserve"> </w:t>
-      </w:r>
-      <w:r>
-        <w:t xml:space="preserve">-Cite the few papers that do deal with NTB (Alzante; Borthgaray et al., 2009; Dolan et al., 2007)</w:t>
-      </w:r>
-      <w:r>
-        <w:t xml:space="preserve"> </w:t>
-      </w:r>
-      <w:r>
-        <w:t xml:space="preserve">- Here we’re looking to:</w:t>
-      </w:r>
-      <w:r>
-        <w:t xml:space="preserve"> </w:t>
-      </w:r>
-      <w:r>
-        <w:t xml:space="preserve">- Use NTB and competitive theory to evaluate how theoretical populations of shellfish will change over time under these scenarios in an estuary system</w:t>
-      </w:r>
-      <w:r>
-        <w:t xml:space="preserve"> </w:t>
-      </w:r>
-      <w:r>
-        <w:t xml:space="preserve">-What does increasing immigration of a rare species do to the biodiversity of the system? (i.e. species introduced from aquaculture or invasive)</w:t>
-      </w:r>
-    </w:p>
-    <w:p>
-      <w:pPr>
-        <w:pStyle w:val="BodyText"/>
-      </w:pPr>
-      <w:r>
-        <w:t xml:space="preserve">Section 1:(PJ)</w:t>
-      </w:r>
-      <w:r>
-        <w:t xml:space="preserve"> </w:t>
-      </w:r>
-      <w:r>
-        <w:t xml:space="preserve">- What is NTB? (maybe Clark?)</w:t>
-      </w:r>
-      <w:r>
-        <w:t xml:space="preserve"> </w:t>
-      </w:r>
-      <w:r>
-        <w:t xml:space="preserve">- What is competitive theory? (need papers)</w:t>
-      </w:r>
-    </w:p>
-    <w:p>
-      <w:pPr>
-        <w:pStyle w:val="BodyText"/>
-      </w:pPr>
-      <w:r>
-        <w:t xml:space="preserve">Section 2: (SR)</w:t>
-      </w:r>
-      <w:r>
-        <w:t xml:space="preserve"> </w:t>
-      </w:r>
-      <w:r>
-        <w:t xml:space="preserve">- System description: introduction of oysters and increases in green crab populations</w:t>
-      </w:r>
-      <w:r>
-        <w:t xml:space="preserve"> </w:t>
-      </w:r>
-      <w:r>
-        <w:t xml:space="preserve">- Methods</w:t>
-      </w:r>
-      <w:r>
-        <w:t xml:space="preserve"> </w:t>
-      </w:r>
-      <w:r>
-        <w:t xml:space="preserve">-NTB</w:t>
-      </w:r>
-      <w:r>
-        <w:t xml:space="preserve"> </w:t>
-      </w:r>
-      <w:r>
-        <w:t xml:space="preserve">-Competitive</w:t>
-      </w:r>
-    </w:p>
-    <w:p>
-      <w:pPr>
-        <w:pStyle w:val="BodyText"/>
-      </w:pPr>
-      <w:r>
-        <w:t xml:space="preserve">Section 3:</w:t>
-      </w:r>
-      <w:r>
-        <w:t xml:space="preserve"> </w:t>
-      </w:r>
-      <w:r>
-        <w:t xml:space="preserve">-Prelim results from models</w:t>
-      </w:r>
-    </w:p>
-    <w:p>
-      <w:pPr>
-        <w:pStyle w:val="BodyText"/>
-      </w:pPr>
-      <w:r>
-        <w:t xml:space="preserve">Section 4:</w:t>
-      </w:r>
-      <w:r>
-        <w:t xml:space="preserve"> </w:t>
-      </w:r>
-      <w:r>
-        <w:t xml:space="preserve">- Discussion around special considerations for marine systems (Chust et al., 2016)</w:t>
-      </w:r>
-      <w:r>
-        <w:t xml:space="preserve"> </w:t>
-      </w:r>
-      <w:r>
-        <w:t xml:space="preserve">-Refutes NTB (Dornela et al., 2006)</w:t>
-      </w:r>
-      <w:r>
-        <w:t xml:space="preserve"> </w:t>
-      </w:r>
-      <w:r>
-        <w:t xml:space="preserve">-What about different dispersal rates? (Srisvastava and Pavel, 2013)</w:t>
-      </w:r>
-      <w:r>
-        <w:t xml:space="preserve"> </w:t>
-      </w:r>
-      <w:r>
-        <w:t xml:space="preserve">- How does the scale of observation influence model results? (Chisholm and Lichstein, 2009)</w:t>
-      </w:r>
-      <w:r>
-        <w:t xml:space="preserve"> </w:t>
-      </w:r>
-      <w:r>
-        <w:t xml:space="preserve">-What about harvesting activity? How does that play into the NTB model?</w:t>
-      </w:r>
-      <w:r>
-        <w:t xml:space="preserve"> </w:t>
-      </w:r>
-      <w:r>
-        <w:t xml:space="preserve">-How does genetic manipulation from AQ influence biodiversity?</w:t>
-      </w:r>
-      <w:r>
-        <w:t xml:space="preserve"> </w:t>
-      </w:r>
-      <w:r>
-        <w:t xml:space="preserve">-Connolly et al., 2014</w:t>
-      </w:r>
-      <w:r>
-        <w:t xml:space="preserve"> </w:t>
-      </w:r>
-      <w:r>
-        <w:t xml:space="preserve">-What worked and didn’t work</w:t>
-      </w:r>
-    </w:p>
-    <w:bookmarkStart w:id="27" w:name="write-up"/>
-    <w:p>
-      <w:pPr>
-        <w:pStyle w:val="Heading2"/>
-      </w:pPr>
-      <w:r>
-        <w:t xml:space="preserve">WRITE UP</w:t>
       </w:r>
     </w:p>
     <w:p>
@@ -384,7 +201,7 @@
         <w:t xml:space="preserve"> </w:t>
       </w:r>
       <w:r>
-        <w:t xml:space="preserve">species whose growth and expansion could effect the biodiversity of the whole system. This study seeks two explore how increases in rare species, like the wild American oyster and the green crab, can influence biodvisity within the ecosystem.</w:t>
+        <w:t xml:space="preserve">species whose growth and expansion could affect the biodiversity of the whole system. This study seeks two explore how increases in rare species, like the wild American oyster and the green crab, can influence biodiversity within the ecosystem.</w:t>
       </w:r>
     </w:p>
     <w:p>
@@ -398,6 +215,12 @@
         </w:rPr>
         <w:t xml:space="preserve">Methods</w:t>
       </w:r>
+      <w:r>
+        <w:t xml:space="preserve"> </w:t>
+      </w:r>
+      <w:r>
+        <w:t xml:space="preserve">(PJ)</w:t>
+      </w:r>
     </w:p>
     <w:p>
       <w:pPr>
@@ -406,35 +229,616 @@
       <w:r>
         <w:t xml:space="preserve">For this project we will use R Studio to simulate both a neutral theory model and a competitive model for the system. (Describe methods in-depth here once executed)</w:t>
       </w:r>
-      <w:r>
-        <w:t xml:space="preserve"> </w:t>
-      </w:r>
-      <w:r>
-        <w:t xml:space="preserve">- Create simulated log-series data</w:t>
-      </w:r>
-      <w:r>
-        <w:t xml:space="preserve"> </w:t>
-      </w:r>
-      <w:r>
-        <w:t xml:space="preserve">- Run neutral model to completion</w:t>
-      </w:r>
-      <w:r>
-        <w:t xml:space="preserve"> </w:t>
-      </w:r>
-      <w:r>
-        <w:t xml:space="preserve">- Run neutral model, halt, amplify rare speciese and run to completion</w:t>
-      </w:r>
-      <w:r>
-        <w:t xml:space="preserve"> </w:t>
-      </w:r>
-      <w:r>
-        <w:t xml:space="preserve">- Run competition model to completion</w:t>
-      </w:r>
-      <w:r>
-        <w:t xml:space="preserve"> </w:t>
-      </w:r>
-      <w:r>
-        <w:t xml:space="preserve">- Analyze SADs</w:t>
+    </w:p>
+    <w:p>
+      <w:pPr>
+        <w:pStyle w:val="BodyText"/>
+      </w:pPr>
+      <w:r>
+        <w:t xml:space="preserve">We utilized the</w:t>
+      </w:r>
+      <w:r>
+        <w:t xml:space="preserve"> </w:t>
+      </w:r>
+      <w:r>
+        <w:t xml:space="preserve">“</w:t>
+      </w:r>
+      <w:r>
+        <w:t xml:space="preserve">roleLite</w:t>
+      </w:r>
+      <w:r>
+        <w:t xml:space="preserve">”</w:t>
+      </w:r>
+      <w:r>
+        <w:t xml:space="preserve"> </w:t>
+      </w:r>
+      <w:r>
+        <w:t xml:space="preserve">R package (xversion 0.1.0, Rominger) and then utilized the untbSim function to run a neutral simulation for a null model evaluation with the following parameters.</w:t>
+      </w:r>
+      <w:r>
+        <w:t xml:space="preserve"> </w:t>
+      </w:r>
+      <w:r>
+        <w:t xml:space="preserve">neut &lt;- untbSim(J = 1000, # number of individuals in local community</w:t>
+      </w:r>
+      <w:r>
+        <w:t xml:space="preserve"> </w:t>
+      </w:r>
+      <w:r>
+        <w:t xml:space="preserve">+ Sm = 50, # number of species in meta community</w:t>
+      </w:r>
+      <w:r>
+        <w:t xml:space="preserve"> </w:t>
+      </w:r>
+      <w:r>
+        <w:t xml:space="preserve">+ Jm = 10000, # number of individuals in meta community</w:t>
+      </w:r>
+      <w:r>
+        <w:t xml:space="preserve"> </w:t>
+      </w:r>
+      <w:r>
+        <w:t xml:space="preserve">+ nu = 0, # speciation probability</w:t>
+      </w:r>
+      <w:r>
+        <w:t xml:space="preserve"> </w:t>
+      </w:r>
+      <w:r>
+        <w:t xml:space="preserve">+ m = 0.1, # immigration probability</w:t>
+      </w:r>
+      <w:r>
+        <w:t xml:space="preserve"> </w:t>
+      </w:r>
+      <w:r>
+        <w:t xml:space="preserve">+ niter = 10000) # number of iteration to run</w:t>
+      </w:r>
+    </w:p>
+    <w:p>
+      <w:pPr>
+        <w:pStyle w:val="BodyText"/>
+      </w:pPr>
+      <w:r>
+        <w:t xml:space="preserve">A competitive simulation model was run using the compSim function. This simulation used a competitive matrix with intraspecies competition removed in order to increase average niche differentiation.</w:t>
+      </w:r>
+    </w:p>
+    <w:p>
+      <w:pPr>
+        <w:pStyle w:val="BodyText"/>
+      </w:pPr>
+      <w:r>
+        <w:t xml:space="preserve">Both models were visualized using the final time step of a species abundance distribution (SAD) and biodiversity indices (Simpsons, Shannons, Richness) were calculated for each model.</w:t>
+      </w:r>
+    </w:p>
+    <w:p>
+      <w:pPr>
+        <w:pStyle w:val="BodyText"/>
+      </w:pPr>
+      <w:r>
+        <w:t xml:space="preserve">Finally, an invasion model was generated to simulate the amplification of a rare species. This model consisted of a pre-invasion simulation merged with a post-invasion simulation in order the effects of this amplification. Both pre- and post-simulations used the untbSim package with the same parameters used in the previously-mentioned neutral and competitive models. The metacommunity was modified in the post-simulation to amplify the rare species by a factor of two (the rare species were twice as common).</w:t>
+      </w:r>
+    </w:p>
+    <w:p>
+      <w:pPr>
+        <w:pStyle w:val="BodyText"/>
+      </w:pPr>
+      <w:r>
+        <w:t xml:space="preserve">We visualized SAD’s for the invasion model at three timesteps: 10,000, 13,000, and 20,000 in order to visualize right before the invasion, shortly after the invasion, and long after the invasion. Biodiversity indices were calculated for each of these timesteps, respectively.</w:t>
+      </w:r>
+    </w:p>
+    <w:p>
+      <w:pPr>
+        <w:pStyle w:val="BodyText"/>
+      </w:pPr>
+      <w:r>
+        <w:rPr>
+          <w:bCs/>
+          <w:b/>
+        </w:rPr>
+        <w:t xml:space="preserve">Results</w:t>
+      </w:r>
+      <w:r>
+        <w:t xml:space="preserve"> </w:t>
+      </w:r>
+      <w:r>
+        <w:t xml:space="preserve">(PJ)</w:t>
+      </w:r>
+    </w:p>
+    <w:p>
+      <w:pPr>
+        <w:pStyle w:val="BodyText"/>
+      </w:pPr>
+      <w:r>
+        <w:t xml:space="preserve">(NEUTRAL SAD)</w:t>
+      </w:r>
+      <w:r>
+        <w:t xml:space="preserve"> </w:t>
+      </w:r>
+      <w:r>
+        <w:drawing>
+          <wp:inline>
+            <wp:extent cx="5334000" cy="4267200"/>
+            <wp:effectExtent b="0" l="0" r="0" t="0"/>
+            <wp:docPr descr="" title="" id="21" name="Picture"/>
+            <a:graphic>
+              <a:graphicData uri="http://schemas.openxmlformats.org/drawingml/2006/picture">
+                <pic:pic>
+                  <pic:nvPicPr>
+                    <pic:cNvPr descr="FinalProject_WriteUp_files/figure-docx/unnamed-chunk-2-1.png" id="22" name="Picture"/>
+                    <pic:cNvPicPr>
+                      <a:picLocks noChangeArrowheads="1" noChangeAspect="1"/>
+                    </pic:cNvPicPr>
+                  </pic:nvPicPr>
+                  <pic:blipFill>
+                    <a:blip r:embed="rId20"/>
+                    <a:stretch>
+                      <a:fillRect/>
+                    </a:stretch>
+                  </pic:blipFill>
+                  <pic:spPr bwMode="auto">
+                    <a:xfrm>
+                      <a:off x="0" y="0"/>
+                      <a:ext cx="5334000" cy="4267200"/>
+                    </a:xfrm>
+                    <a:prstGeom prst="rect">
+                      <a:avLst/>
+                    </a:prstGeom>
+                    <a:noFill/>
+                    <a:ln w="9525">
+                      <a:noFill/>
+                      <a:headEnd/>
+                      <a:tailEnd/>
+                    </a:ln>
+                  </pic:spPr>
+                </pic:pic>
+              </a:graphicData>
+            </a:graphic>
+          </wp:inline>
+        </w:drawing>
+      </w:r>
+    </w:p>
+    <w:p>
+      <w:pPr>
+        <w:pStyle w:val="BodyText"/>
+      </w:pPr>
+      <w:r>
+        <w:t xml:space="preserve">-Max abund = 277</w:t>
+      </w:r>
+    </w:p>
+    <w:p>
+      <w:pPr>
+        <w:pStyle w:val="BodyText"/>
+      </w:pPr>
+      <w:r>
+        <w:t xml:space="preserve">(COMP SAD)</w:t>
+      </w:r>
+      <w:r>
+        <w:t xml:space="preserve"> </w:t>
+      </w:r>
+      <w:r>
+        <w:drawing>
+          <wp:inline>
+            <wp:extent cx="5334000" cy="4267200"/>
+            <wp:effectExtent b="0" l="0" r="0" t="0"/>
+            <wp:docPr descr="" title="" id="24" name="Picture"/>
+            <a:graphic>
+              <a:graphicData uri="http://schemas.openxmlformats.org/drawingml/2006/picture">
+                <pic:pic>
+                  <pic:nvPicPr>
+                    <pic:cNvPr descr="FinalProject_WriteUp_files/figure-docx/unnamed-chunk-3-1.png" id="25" name="Picture"/>
+                    <pic:cNvPicPr>
+                      <a:picLocks noChangeArrowheads="1" noChangeAspect="1"/>
+                    </pic:cNvPicPr>
+                  </pic:nvPicPr>
+                  <pic:blipFill>
+                    <a:blip r:embed="rId23"/>
+                    <a:stretch>
+                      <a:fillRect/>
+                    </a:stretch>
+                  </pic:blipFill>
+                  <pic:spPr bwMode="auto">
+                    <a:xfrm>
+                      <a:off x="0" y="0"/>
+                      <a:ext cx="5334000" cy="4267200"/>
+                    </a:xfrm>
+                    <a:prstGeom prst="rect">
+                      <a:avLst/>
+                    </a:prstGeom>
+                    <a:noFill/>
+                    <a:ln w="9525">
+                      <a:noFill/>
+                      <a:headEnd/>
+                      <a:tailEnd/>
+                    </a:ln>
+                  </pic:spPr>
+                </pic:pic>
+              </a:graphicData>
+            </a:graphic>
+          </wp:inline>
+        </w:drawing>
+      </w:r>
+      <w:r>
+        <w:t xml:space="preserve"> </w:t>
+      </w:r>
+      <w:r>
+        <w:t xml:space="preserve">-Max abund = 262</w:t>
+      </w:r>
+      <w:r>
+        <w:t xml:space="preserve"> </w:t>
+      </w:r>
+      <w:r>
+        <w:t xml:space="preserve">-More species with lower abundances</w:t>
+      </w:r>
+      <w:r>
+        <w:t xml:space="preserve"> </w:t>
+      </w:r>
+      <w:r>
+        <w:t xml:space="preserve">-Overall, graphs look similar</w:t>
+      </w:r>
+      <w:r>
+        <w:t xml:space="preserve"> </w:t>
+      </w:r>
+      <w:r>
+        <w:t xml:space="preserve">-Linear slope</w:t>
+      </w:r>
+    </w:p>
+    <w:p>
+      <w:pPr>
+        <w:pStyle w:val="BodyText"/>
+      </w:pPr>
+      <w:r>
+        <w:t xml:space="preserve">(INVASION SADs)</w:t>
+      </w:r>
+    </w:p>
+    <w:p>
+      <w:pPr>
+        <w:pStyle w:val="BodyText"/>
+      </w:pPr>
+      <w:r>
+        <w:drawing>
+          <wp:inline>
+            <wp:extent cx="5334000" cy="4267200"/>
+            <wp:effectExtent b="0" l="0" r="0" t="0"/>
+            <wp:docPr descr="" title="" id="27" name="Picture"/>
+            <a:graphic>
+              <a:graphicData uri="http://schemas.openxmlformats.org/drawingml/2006/picture">
+                <pic:pic>
+                  <pic:nvPicPr>
+                    <pic:cNvPr descr="FinalProject_WriteUp_files/figure-docx/unnamed-chunk-5-1.png" id="28" name="Picture"/>
+                    <pic:cNvPicPr>
+                      <a:picLocks noChangeArrowheads="1" noChangeAspect="1"/>
+                    </pic:cNvPicPr>
+                  </pic:nvPicPr>
+                  <pic:blipFill>
+                    <a:blip r:embed="rId26"/>
+                    <a:stretch>
+                      <a:fillRect/>
+                    </a:stretch>
+                  </pic:blipFill>
+                  <pic:spPr bwMode="auto">
+                    <a:xfrm>
+                      <a:off x="0" y="0"/>
+                      <a:ext cx="5334000" cy="4267200"/>
+                    </a:xfrm>
+                    <a:prstGeom prst="rect">
+                      <a:avLst/>
+                    </a:prstGeom>
+                    <a:noFill/>
+                    <a:ln w="9525">
+                      <a:noFill/>
+                      <a:headEnd/>
+                      <a:tailEnd/>
+                    </a:ln>
+                  </pic:spPr>
+                </pic:pic>
+              </a:graphicData>
+            </a:graphic>
+          </wp:inline>
+        </w:drawing>
+      </w:r>
+      <w:r>
+        <w:drawing>
+          <wp:inline>
+            <wp:extent cx="5334000" cy="4267200"/>
+            <wp:effectExtent b="0" l="0" r="0" t="0"/>
+            <wp:docPr descr="" title="" id="30" name="Picture"/>
+            <a:graphic>
+              <a:graphicData uri="http://schemas.openxmlformats.org/drawingml/2006/picture">
+                <pic:pic>
+                  <pic:nvPicPr>
+                    <pic:cNvPr descr="FinalProject_WriteUp_files/figure-docx/unnamed-chunk-5-2.png" id="31" name="Picture"/>
+                    <pic:cNvPicPr>
+                      <a:picLocks noChangeArrowheads="1" noChangeAspect="1"/>
+                    </pic:cNvPicPr>
+                  </pic:nvPicPr>
+                  <pic:blipFill>
+                    <a:blip r:embed="rId29"/>
+                    <a:stretch>
+                      <a:fillRect/>
+                    </a:stretch>
+                  </pic:blipFill>
+                  <pic:spPr bwMode="auto">
+                    <a:xfrm>
+                      <a:off x="0" y="0"/>
+                      <a:ext cx="5334000" cy="4267200"/>
+                    </a:xfrm>
+                    <a:prstGeom prst="rect">
+                      <a:avLst/>
+                    </a:prstGeom>
+                    <a:noFill/>
+                    <a:ln w="9525">
+                      <a:noFill/>
+                      <a:headEnd/>
+                      <a:tailEnd/>
+                    </a:ln>
+                  </pic:spPr>
+                </pic:pic>
+              </a:graphicData>
+            </a:graphic>
+          </wp:inline>
+        </w:drawing>
+      </w:r>
+      <w:r>
+        <w:drawing>
+          <wp:inline>
+            <wp:extent cx="5334000" cy="4267200"/>
+            <wp:effectExtent b="0" l="0" r="0" t="0"/>
+            <wp:docPr descr="" title="" id="33" name="Picture"/>
+            <a:graphic>
+              <a:graphicData uri="http://schemas.openxmlformats.org/drawingml/2006/picture">
+                <pic:pic>
+                  <pic:nvPicPr>
+                    <pic:cNvPr descr="FinalProject_WriteUp_files/figure-docx/unnamed-chunk-5-3.png" id="34" name="Picture"/>
+                    <pic:cNvPicPr>
+                      <a:picLocks noChangeArrowheads="1" noChangeAspect="1"/>
+                    </pic:cNvPicPr>
+                  </pic:nvPicPr>
+                  <pic:blipFill>
+                    <a:blip r:embed="rId32"/>
+                    <a:stretch>
+                      <a:fillRect/>
+                    </a:stretch>
+                  </pic:blipFill>
+                  <pic:spPr bwMode="auto">
+                    <a:xfrm>
+                      <a:off x="0" y="0"/>
+                      <a:ext cx="5334000" cy="4267200"/>
+                    </a:xfrm>
+                    <a:prstGeom prst="rect">
+                      <a:avLst/>
+                    </a:prstGeom>
+                    <a:noFill/>
+                    <a:ln w="9525">
+                      <a:noFill/>
+                      <a:headEnd/>
+                      <a:tailEnd/>
+                    </a:ln>
+                  </pic:spPr>
+                </pic:pic>
+              </a:graphicData>
+            </a:graphic>
+          </wp:inline>
+        </w:drawing>
+      </w:r>
+    </w:p>
+    <w:p>
+      <w:pPr>
+        <w:pStyle w:val="BodyText"/>
+      </w:pPr>
+      <w:r>
+        <w:t xml:space="preserve">-Pre and shortly after look very similar</w:t>
+      </w:r>
+      <w:r>
+        <w:t xml:space="preserve"> </w:t>
+      </w:r>
+      <w:r>
+        <w:t xml:space="preserve">-Steep drop from max abundances species across all time steps</w:t>
+      </w:r>
+      <w:r>
+        <w:t xml:space="preserve"> </w:t>
+      </w:r>
+      <w:r>
+        <w:t xml:space="preserve">-Appears to be two curves in graphs with break between rank 10-15 for short- and long-term after invasion, but not pre-invasion</w:t>
+      </w:r>
+    </w:p>
+    <w:p>
+      <w:pPr>
+        <w:pStyle w:val="BodyText"/>
+      </w:pPr>
+      <w:r>
+        <w:t xml:space="preserve">pre:431</w:t>
+      </w:r>
+      <w:r>
+        <w:t xml:space="preserve"> </w:t>
+      </w:r>
+      <w:r>
+        <w:t xml:space="preserve">post short-term: 409</w:t>
+      </w:r>
+      <w:r>
+        <w:t xml:space="preserve"> </w:t>
+      </w:r>
+      <w:r>
+        <w:t xml:space="preserve">post long-term: 354</w:t>
+      </w:r>
+    </w:p>
+    <w:p>
+      <w:pPr>
+        <w:pStyle w:val="BodyText"/>
+      </w:pPr>
+      <w:r>
+        <w:t xml:space="preserve">TABLE (ADD)</w:t>
+      </w:r>
+    </w:p>
+    <w:p>
+      <w:pPr>
+        <w:numPr>
+          <w:ilvl w:val="0"/>
+          <w:numId w:val="1001"/>
+        </w:numPr>
+        <w:pStyle w:val="Compact"/>
+      </w:pPr>
+      <w:r>
+        <w:t xml:space="preserve">Simpson’s: relative abundances, how evenly the abundances are distributed</w:t>
+      </w:r>
+      <w:r>
+        <w:t xml:space="preserve"> </w:t>
+      </w:r>
+      <w:r>
+        <w:t xml:space="preserve">-Greatest diversity of species in competative model</w:t>
+      </w:r>
+      <w:r>
+        <w:t xml:space="preserve"> </w:t>
+      </w:r>
+      <w:r>
+        <w:t xml:space="preserve">-Followed by Neutral</w:t>
+      </w:r>
+      <w:r>
+        <w:t xml:space="preserve"> </w:t>
+      </w:r>
+      <w:r>
+        <w:t xml:space="preserve">-Long term after invasion, then post invasion, then pre-invasion is lowest</w:t>
+      </w:r>
+      <w:r>
+        <w:t xml:space="preserve"> </w:t>
+      </w:r>
+      <w:r>
+        <w:t xml:space="preserve">-Relatively invasion model is much lower than both neutral and competitive</w:t>
+      </w:r>
+    </w:p>
+    <w:p>
+      <w:pPr>
+        <w:pStyle w:val="FirstParagraph"/>
+      </w:pPr>
+      <w:r>
+        <w:t xml:space="preserve">-Species richness: count of species in community</w:t>
+      </w:r>
+      <w:r>
+        <w:t xml:space="preserve"> </w:t>
+      </w:r>
+      <w:r>
+        <w:t xml:space="preserve">-Neutral model has greatest richness</w:t>
+      </w:r>
+      <w:r>
+        <w:t xml:space="preserve"> </w:t>
+      </w:r>
+      <w:r>
+        <w:t xml:space="preserve">-Competitive and pre-invasion are the same</w:t>
+      </w:r>
+      <w:r>
+        <w:t xml:space="preserve"> </w:t>
+      </w:r>
+      <w:r>
+        <w:t xml:space="preserve">-Richness declines post invasion, with lowest at long term after invasion time step</w:t>
+      </w:r>
+      <w:r>
+        <w:t xml:space="preserve"> </w:t>
+      </w:r>
+      <w:r>
+        <w:t xml:space="preserve">-So fewer species in post-invasion model, but greater evenness regarding abundances across species</w:t>
+      </w:r>
+    </w:p>
+    <w:p>
+      <w:pPr>
+        <w:pStyle w:val="BodyText"/>
+      </w:pPr>
+      <w:r>
+        <w:t xml:space="preserve">-Shannon’s: species richness</w:t>
+      </w:r>
+      <w:r>
+        <w:t xml:space="preserve"> </w:t>
+      </w:r>
+      <w:r>
+        <w:t xml:space="preserve">-Neutral and competitive similar and most diverse</w:t>
+      </w:r>
+      <w:r>
+        <w:t xml:space="preserve"> </w:t>
+      </w:r>
+      <w:r>
+        <w:t xml:space="preserve">-Invasion model on the whole is lower</w:t>
+      </w:r>
+      <w:r>
+        <w:t xml:space="preserve"> </w:t>
+      </w:r>
+      <w:r>
+        <w:t xml:space="preserve">-Lowest pre, then after invasion, with short-term post-invasion having the highest of the three</w:t>
+      </w:r>
+    </w:p>
+    <w:p>
+      <w:pPr>
+        <w:pStyle w:val="BodyText"/>
+      </w:pPr>
+      <w:r>
+        <w:t xml:space="preserve">the importance of rare species decreases in order species richness &gt; Shannon index &gt; Simpson index</w:t>
+      </w:r>
+    </w:p>
+    <w:p>
+      <w:pPr>
+        <w:pStyle w:val="BodyText"/>
+      </w:pPr>
+      <w:r>
+        <w:rPr>
+          <w:bCs/>
+          <w:b/>
+        </w:rPr>
+        <w:t xml:space="preserve">Discussion</w:t>
+      </w:r>
+    </w:p>
+    <w:p>
+      <w:pPr>
+        <w:pStyle w:val="BodyText"/>
+      </w:pPr>
+      <w:r>
+        <w:rPr>
+          <w:iCs/>
+          <w:i/>
+        </w:rPr>
+        <w:t xml:space="preserve">Things to Consider</w:t>
+      </w:r>
+      <w:r>
+        <w:t xml:space="preserve"> </w:t>
+      </w:r>
+      <w:r>
+        <w:t xml:space="preserve">- Discussion around special considerations for marine systems (Chust et al., 2016)</w:t>
+      </w:r>
+      <w:r>
+        <w:t xml:space="preserve"> </w:t>
+      </w:r>
+      <w:r>
+        <w:t xml:space="preserve">-Refutes NTB (Dornela et al., 2006)</w:t>
+      </w:r>
+      <w:r>
+        <w:t xml:space="preserve"> </w:t>
+      </w:r>
+      <w:r>
+        <w:t xml:space="preserve">-What about different dispersal rates? (Srisvastava and Pavel, 2013)</w:t>
+      </w:r>
+      <w:r>
+        <w:t xml:space="preserve"> </w:t>
+      </w:r>
+      <w:r>
+        <w:t xml:space="preserve">- How does the scale of observation influence model results? (Chisholm and Lichstein, 2009)</w:t>
+      </w:r>
+      <w:r>
+        <w:t xml:space="preserve"> </w:t>
+      </w:r>
+      <w:r>
+        <w:t xml:space="preserve">-What about harvesting activity? How does that play into the NTB model?</w:t>
+      </w:r>
+      <w:r>
+        <w:t xml:space="preserve"> </w:t>
+      </w:r>
+      <w:r>
+        <w:t xml:space="preserve">-How does genetic manipulation from AQ influence biodiversity?</w:t>
+      </w:r>
+      <w:r>
+        <w:t xml:space="preserve"> </w:t>
+      </w:r>
+      <w:r>
+        <w:t xml:space="preserve">-Connolly et al., 2014</w:t>
+      </w:r>
+      <w:r>
+        <w:t xml:space="preserve"> </w:t>
+      </w:r>
+      <w:r>
+        <w:t xml:space="preserve">-What worked and didn’t work</w:t>
       </w:r>
     </w:p>
     <w:p>
@@ -481,7 +885,7 @@
       <w:r>
         <w:t xml:space="preserve"> </w:t>
       </w:r>
-      <w:hyperlink r:id="rId20">
+      <w:hyperlink r:id="rId35">
         <w:r>
           <w:rPr>
             <w:rStyle w:val="Hyperlink"/>
@@ -534,7 +938,7 @@
       <w:r>
         <w:t xml:space="preserve"> </w:t>
       </w:r>
-      <w:hyperlink r:id="rId21">
+      <w:hyperlink r:id="rId36">
         <w:r>
           <w:rPr>
             <w:rStyle w:val="Hyperlink"/>
@@ -553,7 +957,7 @@
       <w:r>
         <w:t xml:space="preserve"> </w:t>
       </w:r>
-      <w:hyperlink r:id="rId22">
+      <w:hyperlink r:id="rId37">
         <w:r>
           <w:rPr>
             <w:rStyle w:val="Hyperlink"/>
@@ -572,7 +976,7 @@
       <w:r>
         <w:t xml:space="preserve"> </w:t>
       </w:r>
-      <w:hyperlink r:id="rId23">
+      <w:hyperlink r:id="rId38">
         <w:r>
           <w:rPr>
             <w:rStyle w:val="Hyperlink"/>
@@ -591,7 +995,7 @@
       <w:r>
         <w:t xml:space="preserve"> </w:t>
       </w:r>
-      <w:hyperlink r:id="rId24">
+      <w:hyperlink r:id="rId39">
         <w:r>
           <w:rPr>
             <w:rStyle w:val="Hyperlink"/>
@@ -610,7 +1014,7 @@
       <w:r>
         <w:t xml:space="preserve"> </w:t>
       </w:r>
-      <w:hyperlink r:id="rId25">
+      <w:hyperlink r:id="rId40">
         <w:r>
           <w:rPr>
             <w:rStyle w:val="Hyperlink"/>
@@ -629,7 +1033,7 @@
       <w:r>
         <w:t xml:space="preserve"> </w:t>
       </w:r>
-      <w:hyperlink r:id="rId26">
+      <w:hyperlink r:id="rId41">
         <w:r>
           <w:rPr>
             <w:rStyle w:val="Hyperlink"/>
@@ -638,7 +1042,6 @@
         </w:r>
       </w:hyperlink>
     </w:p>
-    <w:bookmarkEnd w:id="27"/>
     <w:sectPr/>
   </w:body>
 </w:document>
@@ -745,8 +1148,87 @@
       </w:pPr>
     </w:lvl>
   </w:abstractNum>
+  <w:abstractNum w:abstractNumId="991">
+    <w:nsid w:val="A991"/>
+    <w:multiLevelType w:val="multilevel"/>
+    <w:lvl w:ilvl="0">
+      <w:numFmt w:val="bullet"/>
+      <w:lvlText w:val="•"/>
+      <w:lvlJc w:val="left"/>
+      <w:pPr>
+        <w:ind w:left="720" w:hanging="480"/>
+      </w:pPr>
+    </w:lvl>
+    <w:lvl w:ilvl="1">
+      <w:numFmt w:val="bullet"/>
+      <w:lvlText w:val="–"/>
+      <w:lvlJc w:val="left"/>
+      <w:pPr>
+        <w:ind w:left="1440" w:hanging="480"/>
+      </w:pPr>
+    </w:lvl>
+    <w:lvl w:ilvl="2">
+      <w:numFmt w:val="bullet"/>
+      <w:lvlText w:val="•"/>
+      <w:lvlJc w:val="left"/>
+      <w:pPr>
+        <w:ind w:left="2160" w:hanging="480"/>
+      </w:pPr>
+    </w:lvl>
+    <w:lvl w:ilvl="3">
+      <w:numFmt w:val="bullet"/>
+      <w:lvlText w:val="–"/>
+      <w:lvlJc w:val="left"/>
+      <w:pPr>
+        <w:ind w:left="2880" w:hanging="480"/>
+      </w:pPr>
+    </w:lvl>
+    <w:lvl w:ilvl="4">
+      <w:numFmt w:val="bullet"/>
+      <w:lvlText w:val="•"/>
+      <w:lvlJc w:val="left"/>
+      <w:pPr>
+        <w:ind w:left="3600" w:hanging="480"/>
+      </w:pPr>
+    </w:lvl>
+    <w:lvl w:ilvl="5">
+      <w:numFmt w:val="bullet"/>
+      <w:lvlText w:val="–"/>
+      <w:lvlJc w:val="left"/>
+      <w:pPr>
+        <w:ind w:left="4320" w:hanging="480"/>
+      </w:pPr>
+    </w:lvl>
+    <w:lvl w:ilvl="6">
+      <w:numFmt w:val="bullet"/>
+      <w:lvlText w:val="•"/>
+      <w:lvlJc w:val="left"/>
+      <w:pPr>
+        <w:ind w:left="5040" w:hanging="480"/>
+      </w:pPr>
+    </w:lvl>
+    <w:lvl w:ilvl="7">
+      <w:numFmt w:val="bullet"/>
+      <w:lvlText w:val="–"/>
+      <w:lvlJc w:val="left"/>
+      <w:pPr>
+        <w:ind w:left="5760" w:hanging="480"/>
+      </w:pPr>
+    </w:lvl>
+    <w:lvl w:ilvl="8">
+      <w:numFmt w:val="bullet"/>
+      <w:lvlText w:val="•"/>
+      <w:lvlJc w:val="left"/>
+      <w:pPr>
+        <w:ind w:left="6480" w:hanging="480"/>
+      </w:pPr>
+    </w:lvl>
+  </w:abstractNum>
   <w:num w:numId="1000">
     <w:abstractNumId w:val="990"/>
+  </w:num>
+  <w:num w:numId="1001">
+    <w:abstractNumId w:val="991"/>
   </w:num>
 </w:numbering>
 </file>

</xml_diff>

<commit_message>
also not sure why i need to do this but i'm doing it
</commit_message>
<xml_diff>
--- a/FinalProject_WriteUp.docx
+++ b/FinalProject_WriteUp.docx
@@ -77,7 +77,23 @@
         <w:pStyle w:val="BodyText"/>
       </w:pPr>
       <w:r>
-        <w:t xml:space="preserve">Hubbell’s neutral theory of biodiversity and biogeography highlights the importance of unifying ecological processes–birth, death, and immigration–and offers a null model that can provide insight into current and future species-abundance distributions. Neutral theory is commonly used in ecology to describe and understand biodiversity and evolution patterns, and although its applications are expanding, it primarily supports theoretical exploration (Rosindell et al., 2011). Although neutral theory had been applied in the marine context (see Alzate et al., 2019, Dolan et al., 2007, Wootton, 2005, among others), it is not commonly used in marine ecosystems or for species that are targeted by marine fisheries. In this study, we seek to explore how neutral theory can be used to understand biodiversity patterns in intertidal marine ecosystems, with a focus on commercially important shellfish species. We will compare the neutral theory model to a competitive model and assess how well each model represents biodiversity patterns in a marine ecosystem. Specifically, we will model the biodiversity patterns that occur under immigration pulses from rare species. This approach aims to model recent species introductions observed in many of Maine’s intertidal marine ecosystems, namely the introduction of wild American oysters and increases in invasive green crab populations. This study will inform future analyses and help to identify potential forces driving biodiversity patterns in these systems.</w:t>
+        <w:t xml:space="preserve">Hubbell’s neutral theory of biodiversity and biogeography highlights the importance of unifying ecological processes–birth, death, and immigration–and offers a null model that can provide insight into current and future species-abundance distributions. Neutral theory is commonly used in ecology to describe and understand biodiversity and evolution patterns, and although its applications are expanding, it primarily supports theoretical exploration (Rosindell et al., 2011). Although neutral theory had been applied in the marine context (see Alzate et al., 2019, Dolan et al., 2007, Wootton, 2005, among others), it is not commonly used in marine ecosystems or for species that are targeted by marine fisheries.</w:t>
+      </w:r>
+    </w:p>
+    <w:p>
+      <w:pPr>
+        <w:pStyle w:val="BodyText"/>
+      </w:pPr>
+      <w:r>
+        <w:t xml:space="preserve">Biodiversity indices have been developed over the years to help us compare and measure biodiversity across scales, taxa, trophic levels or regions. Species richness is perhaps the simplest of the diversity metrics, representing the total number of species represented in a population without taking species abundance or relative abundance into consideration (Whittaker 1972). Both the Shannon-Weiner index (Shannon &amp; Weaver 1949) and the Simpson’s Index take into account species richness and abundance distribution of a species. The Shannon-Weiner index measures the amount of uncertainty of picking the same species twice from a random draw from all of the species in a community. Therefore, a high level of uncertainty indicates a higher species diversity. The Simpson’s Index measures probability that two individuals randomly sampled belong to different species. Again, the higher the Simpson index, the higher the diversity.</w:t>
+      </w:r>
+    </w:p>
+    <w:p>
+      <w:pPr>
+        <w:pStyle w:val="BodyText"/>
+      </w:pPr>
+      <w:r>
+        <w:t xml:space="preserve">In this study, we seek to explore how neutral theory can be used to understand biodiversity patterns in intertidal marine ecosystems, with a focus on commercially important shellfish species. Using classical biodiversity indices, will compare the neutral theory model to a competitive model and assess how well each model represents biodiversity patterns in a marine ecosystem. Specifically, we will model the biodiversity patterns that occur under immigration pulses from rare species. This approach aims to model recent species introductions observed in many of Maine’s intertidal marine ecosystems, namely the introduction of wild American oysters and increases in invasive green crab populations. This study will inform future analyses and help to identify potential forces driving biodiversity patterns in these systems.</w:t>
       </w:r>
     </w:p>
     <w:p>
@@ -219,23 +235,15 @@
         <w:t xml:space="preserve"> </w:t>
       </w:r>
       <w:r>
-        <w:t xml:space="preserve">(PJ)</w:t>
-      </w:r>
-    </w:p>
-    <w:p>
-      <w:pPr>
-        <w:pStyle w:val="BodyText"/>
-      </w:pPr>
-      <w:r>
-        <w:t xml:space="preserve">For this project we will use R Studio to simulate both a neutral theory model and a competitive model for the system. (Describe methods in-depth here once executed)</w:t>
-      </w:r>
-    </w:p>
-    <w:p>
-      <w:pPr>
-        <w:pStyle w:val="BodyText"/>
-      </w:pPr>
-      <w:r>
-        <w:t xml:space="preserve">We utilized the</w:t>
+        <w:t xml:space="preserve">(PJ - updated 1800 12/7)</w:t>
+      </w:r>
+    </w:p>
+    <w:p>
+      <w:pPr>
+        <w:pStyle w:val="BodyText"/>
+      </w:pPr>
+      <w:r>
+        <w:t xml:space="preserve">For this project we will use R Studio to simulate both a neutral theory model and a competitive model for the system. We utilized the</w:t>
       </w:r>
       <w:r>
         <w:t xml:space="preserve"> </w:t>
@@ -253,7 +261,7 @@
         <w:t xml:space="preserve"> </w:t>
       </w:r>
       <w:r>
-        <w:t xml:space="preserve">R package (xversion 0.1.0, Rominger) and then utilized the untbSim function to run a neutral simulation for a null model evaluation with the following parameters.</w:t>
+        <w:t xml:space="preserve">R package (xversion 0.1.0, Rominger) and then utilized the untbSim function to run a neutral simulation for a null model evaluation with the following parameters:</w:t>
       </w:r>
       <w:r>
         <w:t xml:space="preserve"> </w:t>
@@ -297,31 +305,23 @@
         <w:pStyle w:val="BodyText"/>
       </w:pPr>
       <w:r>
-        <w:t xml:space="preserve">A competitive simulation model was run using the compSim function. This simulation used a competitive matrix with intraspecies competition removed in order to increase average niche differentiation.</w:t>
-      </w:r>
-    </w:p>
-    <w:p>
-      <w:pPr>
-        <w:pStyle w:val="BodyText"/>
-      </w:pPr>
-      <w:r>
-        <w:t xml:space="preserve">Both models were visualized using the final time step of a species abundance distribution (SAD) and biodiversity indices (Simpsons, Shannons, Richness) were calculated for each model.</w:t>
-      </w:r>
-    </w:p>
-    <w:p>
-      <w:pPr>
-        <w:pStyle w:val="BodyText"/>
-      </w:pPr>
-      <w:r>
-        <w:t xml:space="preserve">Finally, an invasion model was generated to simulate the amplification of a rare species. This model consisted of a pre-invasion simulation merged with a post-invasion simulation in order the effects of this amplification. Both pre- and post-simulations used the untbSim package with the same parameters used in the previously-mentioned neutral and competitive models. The metacommunity was modified in the post-simulation to amplify the rare species by a factor of two (the rare species were twice as common).</w:t>
-      </w:r>
-    </w:p>
-    <w:p>
-      <w:pPr>
-        <w:pStyle w:val="BodyText"/>
-      </w:pPr>
-      <w:r>
-        <w:t xml:space="preserve">We visualized SAD’s for the invasion model at three timesteps: 10,000, 13,000, and 20,000 in order to visualize right before the invasion, shortly after the invasion, and long after the invasion. Biodiversity indices were calculated for each of these timesteps, respectively.</w:t>
+        <w:t xml:space="preserve">Additionally, we ran a competitive simulation model using the compSim function. This simulation used a competitive matrix with intraspecies competition removed in order to increase average niche differentiation. Both models were visualized using the final time step of a species abundance distribution (SAD) and biodiversity indices (Simpsons, Shannons, Richness) were calculated for each model.</w:t>
+      </w:r>
+    </w:p>
+    <w:p>
+      <w:pPr>
+        <w:pStyle w:val="BodyText"/>
+      </w:pPr>
+      <w:r>
+        <w:t xml:space="preserve">An invasion model was generated to simulate the amplification of a rare species. This model consisted of a pre-invasion simulation merged with a post-invasion simulation in order to evaluate the effects of this amplification. We visualized SAD’s for the invasion model at three timesteps -10,000, 13,000, and 20,000 iterations - in order to visualize biodiersity patterns immediately before an invasion (through 10,000 iterations), shortly after the invasion (from 10,000 to 13,000 iterations), and long after the invasion (up to 20,000 iterations). Biodiversity indices were calculated for each of these timesteps, respectively. The metacommunity was modified in the post-simulation to amplify the rare species by a factor of two (the rare species were twice as common). Both pre- and post-simulations used the untbSim package with the same parameters used in the previously-mentioned neutral and competitive models.</w:t>
+      </w:r>
+    </w:p>
+    <w:p>
+      <w:pPr>
+        <w:pStyle w:val="BodyText"/>
+      </w:pPr>
+      <w:r>
+        <w:t xml:space="preserve">Finally, measures for Simpsons and Shannons Diversity Indices and Species Richness, were calculated to compare and contrast neutral, competitive and merged models for resulting biodiversity impacts.</w:t>
       </w:r>
     </w:p>
     <w:p>
@@ -416,7 +416,7 @@
       <w:r>
         <w:drawing>
           <wp:inline>
-            <wp:extent cx="4876800" cy="3657600"/>
+            <wp:extent cx="5334000" cy="4267200"/>
             <wp:effectExtent b="0" l="0" r="0" t="0"/>
             <wp:docPr descr="" title="" id="24" name="Picture"/>
             <a:graphic>
@@ -437,7 +437,7 @@
                   <pic:spPr bwMode="auto">
                     <a:xfrm>
                       <a:off x="0" y="0"/>
-                      <a:ext cx="4876800" cy="3657600"/>
+                      <a:ext cx="5334000" cy="4267200"/>
                     </a:xfrm>
                     <a:prstGeom prst="rect">
                       <a:avLst/>
@@ -684,7 +684,7 @@
         <w:rPr>
           <w:rStyle w:val="VerbatimChar"/>
         </w:rPr>
-        <w:t xml:space="preserve">## Neutral Model               7.37            26.00          11.27</w:t>
+        <w:t xml:space="preserve">## Neutral Model               7.41            28.00          12.23</w:t>
       </w:r>
       <w:r>
         <w:br/>
@@ -693,7 +693,7 @@
         <w:rPr>
           <w:rStyle w:val="VerbatimChar"/>
         </w:rPr>
-        <w:t xml:space="preserve">## Competitive Model           9.82            24.00          13.31</w:t>
+        <w:t xml:space="preserve">## Competitive Model           6.45            26.00          10.55</w:t>
       </w:r>
       <w:r>
         <w:br/>
@@ -702,7 +702,7 @@
         <w:rPr>
           <w:rStyle w:val="VerbatimChar"/>
         </w:rPr>
-        <w:t xml:space="preserve">## Pre-Invasion                6.09            23.00           8.59</w:t>
+        <w:t xml:space="preserve">## Pre-Invasion               10.56            31.00          16.04</w:t>
       </w:r>
       <w:r>
         <w:br/>
@@ -711,7 +711,7 @@
         <w:rPr>
           <w:rStyle w:val="VerbatimChar"/>
         </w:rPr>
-        <w:t xml:space="preserve">## Post-Invasion               7.03            21.00           9.96</w:t>
+        <w:t xml:space="preserve">## Post-Invasion              12.25            32.00          17.08</w:t>
       </w:r>
       <w:r>
         <w:br/>
@@ -720,7 +720,7 @@
         <w:rPr>
           <w:rStyle w:val="VerbatimChar"/>
         </w:rPr>
-        <w:t xml:space="preserve">## After Invasion              7.39            18.00           9.32</w:t>
+        <w:t xml:space="preserve">## After Invasion             12.34            33.00          16.46</w:t>
       </w:r>
     </w:p>
     <w:p>
@@ -835,6 +835,32 @@
           <w:b/>
         </w:rPr>
         <w:t xml:space="preserve">Discussion</w:t>
+      </w:r>
+    </w:p>
+    <w:p>
+      <w:pPr>
+        <w:pStyle w:val="BodyText"/>
+      </w:pPr>
+      <w:r>
+        <w:t xml:space="preserve">-Neutral and competitive are very similar, give similar predictions</w:t>
+      </w:r>
+      <w:r>
+        <w:t xml:space="preserve"> </w:t>
+      </w:r>
+      <w:r>
+        <w:t xml:space="preserve">-Competitive model is more diverse</w:t>
+      </w:r>
+      <w:r>
+        <w:t xml:space="preserve"> </w:t>
+      </w:r>
+      <w:r>
+        <w:t xml:space="preserve">-Niche differentiation increases in competitive model, therefore more likely to be diverse than neutral</w:t>
+      </w:r>
+      <w:r>
+        <w:t xml:space="preserve"> </w:t>
+      </w:r>
+      <w:r>
+        <w:t xml:space="preserve">-</w:t>
       </w:r>
     </w:p>
     <w:p>
@@ -1065,6 +1091,20 @@
         <w:pStyle w:val="BodyText"/>
       </w:pPr>
       <w:r>
+        <w:t xml:space="preserve">Shannon, C.E. &amp; Weaver, W. (1949) The Mathematical Theory of</w:t>
+      </w:r>
+      <w:r>
+        <w:t xml:space="preserve"> </w:t>
+      </w:r>
+      <w:r>
+        <w:t xml:space="preserve">Communication. University of Illinois Press, Urbana.</w:t>
+      </w:r>
+    </w:p>
+    <w:p>
+      <w:pPr>
+        <w:pStyle w:val="BodyText"/>
+      </w:pPr>
+      <w:r>
         <w:t xml:space="preserve">Tan, E. B. P., &amp; Beal, B. F. (2015). Interactions between the invasive European green crab, Carcinus maenas (L.), and juveniles of the soft-shell clam, Mya arenaria L., in eastern Maine, USA. Journal of Experimental Marine Biology and Ecology, 462, 62–73.</w:t>
       </w:r>
       <w:r>
@@ -1078,6 +1118,14 @@
           <w:t xml:space="preserve">https://doi.org/10.1016/j.jembe.2014.10.021</w:t>
         </w:r>
       </w:hyperlink>
+    </w:p>
+    <w:p>
+      <w:pPr>
+        <w:pStyle w:val="BodyText"/>
+      </w:pPr>
+      <w:r>
+        <w:t xml:space="preserve">Whittaker, R. H. 1972. Evolution and measurement of species diversity. Taxon 21:213–251.</w:t>
+      </w:r>
     </w:p>
     <w:p>
       <w:pPr>

</xml_diff>